<commit_message>
Create file for recording students
</commit_message>
<xml_diff>
--- a/Students.docx
+++ b/Students.docx
@@ -52,8 +52,44 @@
           <w:szCs w:val="48"/>
           <w:lang w:bidi="ar-IQ"/>
         </w:rPr>
-        <w:t xml:space="preserve"> sadid</w:t>
+        <w:t xml:space="preserve"> </w:t>
       </w:r>
+      <w:proofErr w:type="spellStart"/>
+      <w:r>
+        <w:rPr>
+          <w:sz w:val="48"/>
+          <w:szCs w:val="48"/>
+          <w:lang w:bidi="ar-IQ"/>
+        </w:rPr>
+        <w:t>sadid</w:t>
+      </w:r>
+      <w:proofErr w:type="spellEnd"/>
+      <w:r>
+        <w:rPr>
+          <w:sz w:val="48"/>
+          <w:szCs w:val="48"/>
+          <w:lang w:bidi="ar-IQ"/>
+        </w:rPr>
+        <w:t xml:space="preserve"> </w:t>
+      </w:r>
+    </w:p>
+    <w:p>
+      <w:pPr>
+        <w:rPr>
+          <w:sz w:val="48"/>
+          <w:szCs w:val="48"/>
+          <w:lang w:bidi="ar-IQ"/>
+        </w:rPr>
+      </w:pPr>
+    </w:p>
+    <w:p>
+      <w:pPr>
+        <w:rPr>
+          <w:sz w:val="48"/>
+          <w:szCs w:val="48"/>
+          <w:lang w:bidi="ar-IQ"/>
+        </w:rPr>
+      </w:pPr>
     </w:p>
     <w:sectPr>
       <w:pgSz w:w="11906" w:h="16838"/>
@@ -259,6 +295,36 @@
     <w:semiHidden/>
     <w:unhideWhenUsed/>
   </w:style>
+  <w:style w:type="paragraph" w:styleId="a3">
+    <w:name w:val="Balloon Text"/>
+    <w:basedOn w:val="a"/>
+    <w:link w:val="Char"/>
+    <w:uiPriority w:val="99"/>
+    <w:semiHidden/>
+    <w:unhideWhenUsed/>
+    <w:rsid w:val="00CC0A66"/>
+    <w:pPr>
+      <w:spacing w:after="0" w:line="240" w:lineRule="auto"/>
+    </w:pPr>
+    <w:rPr>
+      <w:rFonts w:ascii="Tahoma" w:hAnsi="Tahoma" w:cs="Tahoma"/>
+      <w:sz w:val="16"/>
+      <w:szCs w:val="16"/>
+    </w:rPr>
+  </w:style>
+  <w:style w:type="character" w:customStyle="1" w:styleId="Char">
+    <w:name w:val="نص في بالون Char"/>
+    <w:basedOn w:val="a0"/>
+    <w:link w:val="a3"/>
+    <w:uiPriority w:val="99"/>
+    <w:semiHidden/>
+    <w:rsid w:val="00CC0A66"/>
+    <w:rPr>
+      <w:rFonts w:ascii="Tahoma" w:hAnsi="Tahoma" w:cs="Tahoma"/>
+      <w:sz w:val="16"/>
+      <w:szCs w:val="16"/>
+    </w:rPr>
+  </w:style>
 </w:styles>
 </file>
 

</xml_diff>